<commit_message>
Windows server no graphics .doc
</commit_message>
<xml_diff>
--- a/Laboratorios/Laboratorio 1/Linux Slackware/Linux Slackware VB.docx
+++ b/Laboratorios/Laboratorio 1/Linux Slackware/Linux Slackware VB.docx
@@ -2810,15 +2810,17 @@
           <w:rFonts w:ascii="Arial" w:hAnsi="Arial" w:cs="Arial"/>
           <w:sz w:val="24"/>
           <w:szCs w:val="24"/>
-        </w:rPr>
-      </w:pPr>
-      <w:r>
-        <w:rPr>
-          <w:rFonts w:ascii="Arial" w:hAnsi="Arial" w:cs="Arial"/>
-          <w:sz w:val="24"/>
-          <w:szCs w:val="24"/>
-        </w:rPr>
-        <w:t xml:space="preserve">Y </w:t>
+          <w:lang w:val="es-CO"/>
+        </w:rPr>
+      </w:pPr>
+      <w:r>
+        <w:rPr>
+          <w:rFonts w:ascii="Arial" w:hAnsi="Arial" w:cs="Arial"/>
+          <w:sz w:val="24"/>
+          <w:szCs w:val="24"/>
+          <w:lang w:val="es-CO"/>
+        </w:rPr>
+        <w:t xml:space="preserve">Y listo, ya hemos configurado </w:t>
       </w:r>
       <w:proofErr w:type="spellStart"/>
       <w:r>
@@ -2826,8 +2828,9 @@
           <w:rFonts w:ascii="Arial" w:hAnsi="Arial" w:cs="Arial"/>
           <w:sz w:val="24"/>
           <w:szCs w:val="24"/>
-        </w:rPr>
-        <w:t>listo</w:t>
+          <w:lang w:val="es-CO"/>
+        </w:rPr>
+        <w:t>nuestrsa</w:t>
       </w:r>
       <w:proofErr w:type="spellEnd"/>
       <w:r>
@@ -2835,8 +2838,9 @@
           <w:rFonts w:ascii="Arial" w:hAnsi="Arial" w:cs="Arial"/>
           <w:sz w:val="24"/>
           <w:szCs w:val="24"/>
-        </w:rPr>
-        <w:t xml:space="preserve">, </w:t>
+          <w:lang w:val="es-CO"/>
+        </w:rPr>
+        <w:t xml:space="preserve"> particiones. Ahora procederemos a configurar los paquetes del Sistema operativo, para ello, seleccionaremos “</w:t>
       </w:r>
       <w:proofErr w:type="spellStart"/>
       <w:r>
@@ -2844,8 +2848,9 @@
           <w:rFonts w:ascii="Arial" w:hAnsi="Arial" w:cs="Arial"/>
           <w:sz w:val="24"/>
           <w:szCs w:val="24"/>
-        </w:rPr>
-        <w:t>ya</w:t>
+          <w:lang w:val="es-CO"/>
+        </w:rPr>
+        <w:t>Quit</w:t>
       </w:r>
       <w:proofErr w:type="spellEnd"/>
       <w:r>
@@ -2853,8 +2858,9 @@
           <w:rFonts w:ascii="Arial" w:hAnsi="Arial" w:cs="Arial"/>
           <w:sz w:val="24"/>
           <w:szCs w:val="24"/>
-        </w:rPr>
-        <w:t xml:space="preserve"> </w:t>
+          <w:lang w:val="es-CO"/>
+        </w:rPr>
+        <w:t>” y esto nos llevara nuevamente a la consola, donde escribiremos “</w:t>
       </w:r>
       <w:proofErr w:type="spellStart"/>
       <w:r>
@@ -2862,8 +2868,9 @@
           <w:rFonts w:ascii="Arial" w:hAnsi="Arial" w:cs="Arial"/>
           <w:sz w:val="24"/>
           <w:szCs w:val="24"/>
-        </w:rPr>
-        <w:t>hemos</w:t>
+          <w:lang w:val="es-CO"/>
+        </w:rPr>
+        <w:t>Setup</w:t>
       </w:r>
       <w:proofErr w:type="spellEnd"/>
       <w:r>
@@ -2871,314 +2878,9 @@
           <w:rFonts w:ascii="Arial" w:hAnsi="Arial" w:cs="Arial"/>
           <w:sz w:val="24"/>
           <w:szCs w:val="24"/>
-        </w:rPr>
-        <w:t xml:space="preserve"> </w:t>
-      </w:r>
-      <w:proofErr w:type="spellStart"/>
-      <w:r>
-        <w:rPr>
-          <w:rFonts w:ascii="Arial" w:hAnsi="Arial" w:cs="Arial"/>
-          <w:sz w:val="24"/>
-          <w:szCs w:val="24"/>
-        </w:rPr>
-        <w:t>configurado</w:t>
-      </w:r>
-      <w:proofErr w:type="spellEnd"/>
-      <w:r>
-        <w:rPr>
-          <w:rFonts w:ascii="Arial" w:hAnsi="Arial" w:cs="Arial"/>
-          <w:sz w:val="24"/>
-          <w:szCs w:val="24"/>
-        </w:rPr>
-        <w:t xml:space="preserve"> </w:t>
-      </w:r>
-      <w:proofErr w:type="spellStart"/>
-      <w:r>
-        <w:rPr>
-          <w:rFonts w:ascii="Arial" w:hAnsi="Arial" w:cs="Arial"/>
-          <w:sz w:val="24"/>
-          <w:szCs w:val="24"/>
-        </w:rPr>
-        <w:t>nuestrsa</w:t>
-      </w:r>
-      <w:proofErr w:type="spellEnd"/>
-      <w:r>
-        <w:rPr>
-          <w:rFonts w:ascii="Arial" w:hAnsi="Arial" w:cs="Arial"/>
-          <w:sz w:val="24"/>
-          <w:szCs w:val="24"/>
-        </w:rPr>
-        <w:t xml:space="preserve"> </w:t>
-      </w:r>
-      <w:proofErr w:type="spellStart"/>
-      <w:r>
-        <w:rPr>
-          <w:rFonts w:ascii="Arial" w:hAnsi="Arial" w:cs="Arial"/>
-          <w:sz w:val="24"/>
-          <w:szCs w:val="24"/>
-        </w:rPr>
-        <w:t>particiones</w:t>
-      </w:r>
-      <w:proofErr w:type="spellEnd"/>
-      <w:r>
-        <w:rPr>
-          <w:rFonts w:ascii="Arial" w:hAnsi="Arial" w:cs="Arial"/>
-          <w:sz w:val="24"/>
-          <w:szCs w:val="24"/>
-        </w:rPr>
-        <w:t xml:space="preserve">. </w:t>
-      </w:r>
-      <w:proofErr w:type="spellStart"/>
-      <w:r>
-        <w:rPr>
-          <w:rFonts w:ascii="Arial" w:hAnsi="Arial" w:cs="Arial"/>
-          <w:sz w:val="24"/>
-          <w:szCs w:val="24"/>
-        </w:rPr>
-        <w:t>Ahora</w:t>
-      </w:r>
-      <w:proofErr w:type="spellEnd"/>
-      <w:r>
-        <w:rPr>
-          <w:rFonts w:ascii="Arial" w:hAnsi="Arial" w:cs="Arial"/>
-          <w:sz w:val="24"/>
-          <w:szCs w:val="24"/>
-        </w:rPr>
-        <w:t xml:space="preserve"> </w:t>
-      </w:r>
-      <w:proofErr w:type="spellStart"/>
-      <w:r>
-        <w:rPr>
-          <w:rFonts w:ascii="Arial" w:hAnsi="Arial" w:cs="Arial"/>
-          <w:sz w:val="24"/>
-          <w:szCs w:val="24"/>
-        </w:rPr>
-        <w:t>procederemos</w:t>
-      </w:r>
-      <w:proofErr w:type="spellEnd"/>
-      <w:r>
-        <w:rPr>
-          <w:rFonts w:ascii="Arial" w:hAnsi="Arial" w:cs="Arial"/>
-          <w:sz w:val="24"/>
-          <w:szCs w:val="24"/>
-        </w:rPr>
-        <w:t xml:space="preserve"> a </w:t>
-      </w:r>
-      <w:proofErr w:type="spellStart"/>
-      <w:r>
-        <w:rPr>
-          <w:rFonts w:ascii="Arial" w:hAnsi="Arial" w:cs="Arial"/>
-          <w:sz w:val="24"/>
-          <w:szCs w:val="24"/>
-        </w:rPr>
-        <w:t>configurar</w:t>
-      </w:r>
-      <w:proofErr w:type="spellEnd"/>
-      <w:r>
-        <w:rPr>
-          <w:rFonts w:ascii="Arial" w:hAnsi="Arial" w:cs="Arial"/>
-          <w:sz w:val="24"/>
-          <w:szCs w:val="24"/>
-        </w:rPr>
-        <w:t xml:space="preserve"> los </w:t>
-      </w:r>
-      <w:proofErr w:type="spellStart"/>
-      <w:r>
-        <w:rPr>
-          <w:rFonts w:ascii="Arial" w:hAnsi="Arial" w:cs="Arial"/>
-          <w:sz w:val="24"/>
-          <w:szCs w:val="24"/>
-        </w:rPr>
-        <w:t>paquetes</w:t>
-      </w:r>
-      <w:proofErr w:type="spellEnd"/>
-      <w:r>
-        <w:rPr>
-          <w:rFonts w:ascii="Arial" w:hAnsi="Arial" w:cs="Arial"/>
-          <w:sz w:val="24"/>
-          <w:szCs w:val="24"/>
-        </w:rPr>
-        <w:t xml:space="preserve"> del Sistema </w:t>
-      </w:r>
-      <w:proofErr w:type="spellStart"/>
-      <w:r>
-        <w:rPr>
-          <w:rFonts w:ascii="Arial" w:hAnsi="Arial" w:cs="Arial"/>
-          <w:sz w:val="24"/>
-          <w:szCs w:val="24"/>
-        </w:rPr>
-        <w:t>operativo</w:t>
-      </w:r>
-      <w:proofErr w:type="spellEnd"/>
-      <w:r>
-        <w:rPr>
-          <w:rFonts w:ascii="Arial" w:hAnsi="Arial" w:cs="Arial"/>
-          <w:sz w:val="24"/>
-          <w:szCs w:val="24"/>
-        </w:rPr>
-        <w:t xml:space="preserve">, para </w:t>
-      </w:r>
-      <w:proofErr w:type="spellStart"/>
-      <w:r>
-        <w:rPr>
-          <w:rFonts w:ascii="Arial" w:hAnsi="Arial" w:cs="Arial"/>
-          <w:sz w:val="24"/>
-          <w:szCs w:val="24"/>
-        </w:rPr>
-        <w:t>ello</w:t>
-      </w:r>
-      <w:proofErr w:type="spellEnd"/>
-      <w:r>
-        <w:rPr>
-          <w:rFonts w:ascii="Arial" w:hAnsi="Arial" w:cs="Arial"/>
-          <w:sz w:val="24"/>
-          <w:szCs w:val="24"/>
-        </w:rPr>
-        <w:t xml:space="preserve">, </w:t>
-      </w:r>
-      <w:proofErr w:type="spellStart"/>
-      <w:r>
-        <w:rPr>
-          <w:rFonts w:ascii="Arial" w:hAnsi="Arial" w:cs="Arial"/>
-          <w:sz w:val="24"/>
-          <w:szCs w:val="24"/>
-        </w:rPr>
-        <w:t>seleccionaremos</w:t>
-      </w:r>
-      <w:proofErr w:type="spellEnd"/>
-      <w:r>
-        <w:rPr>
-          <w:rFonts w:ascii="Arial" w:hAnsi="Arial" w:cs="Arial"/>
-          <w:sz w:val="24"/>
-          <w:szCs w:val="24"/>
-        </w:rPr>
-        <w:t xml:space="preserve"> “Quit” y </w:t>
-      </w:r>
-      <w:proofErr w:type="spellStart"/>
-      <w:r>
-        <w:rPr>
-          <w:rFonts w:ascii="Arial" w:hAnsi="Arial" w:cs="Arial"/>
-          <w:sz w:val="24"/>
-          <w:szCs w:val="24"/>
-        </w:rPr>
-        <w:t>esto</w:t>
-      </w:r>
-      <w:proofErr w:type="spellEnd"/>
-      <w:r>
-        <w:rPr>
-          <w:rFonts w:ascii="Arial" w:hAnsi="Arial" w:cs="Arial"/>
-          <w:sz w:val="24"/>
-          <w:szCs w:val="24"/>
-        </w:rPr>
-        <w:t xml:space="preserve"> </w:t>
-      </w:r>
-      <w:proofErr w:type="spellStart"/>
-      <w:r>
-        <w:rPr>
-          <w:rFonts w:ascii="Arial" w:hAnsi="Arial" w:cs="Arial"/>
-          <w:sz w:val="24"/>
-          <w:szCs w:val="24"/>
-        </w:rPr>
-        <w:t>nos</w:t>
-      </w:r>
-      <w:proofErr w:type="spellEnd"/>
-      <w:r>
-        <w:rPr>
-          <w:rFonts w:ascii="Arial" w:hAnsi="Arial" w:cs="Arial"/>
-          <w:sz w:val="24"/>
-          <w:szCs w:val="24"/>
-        </w:rPr>
-        <w:t xml:space="preserve"> </w:t>
-      </w:r>
-      <w:proofErr w:type="spellStart"/>
-      <w:r>
-        <w:rPr>
-          <w:rFonts w:ascii="Arial" w:hAnsi="Arial" w:cs="Arial"/>
-          <w:sz w:val="24"/>
-          <w:szCs w:val="24"/>
-        </w:rPr>
-        <w:t>llevara</w:t>
-      </w:r>
-      <w:proofErr w:type="spellEnd"/>
-      <w:r>
-        <w:rPr>
-          <w:rFonts w:ascii="Arial" w:hAnsi="Arial" w:cs="Arial"/>
-          <w:sz w:val="24"/>
-          <w:szCs w:val="24"/>
-        </w:rPr>
-        <w:t xml:space="preserve"> </w:t>
-      </w:r>
-      <w:proofErr w:type="spellStart"/>
-      <w:r>
-        <w:rPr>
-          <w:rFonts w:ascii="Arial" w:hAnsi="Arial" w:cs="Arial"/>
-          <w:sz w:val="24"/>
-          <w:szCs w:val="24"/>
-        </w:rPr>
-        <w:t>nuevamente</w:t>
-      </w:r>
-      <w:proofErr w:type="spellEnd"/>
-      <w:r>
-        <w:rPr>
-          <w:rFonts w:ascii="Arial" w:hAnsi="Arial" w:cs="Arial"/>
-          <w:sz w:val="24"/>
-          <w:szCs w:val="24"/>
-        </w:rPr>
-        <w:t xml:space="preserve"> a la </w:t>
-      </w:r>
-      <w:proofErr w:type="spellStart"/>
-      <w:r>
-        <w:rPr>
-          <w:rFonts w:ascii="Arial" w:hAnsi="Arial" w:cs="Arial"/>
-          <w:sz w:val="24"/>
-          <w:szCs w:val="24"/>
-        </w:rPr>
-        <w:t>consola</w:t>
-      </w:r>
-      <w:proofErr w:type="spellEnd"/>
-      <w:r>
-        <w:rPr>
-          <w:rFonts w:ascii="Arial" w:hAnsi="Arial" w:cs="Arial"/>
-          <w:sz w:val="24"/>
-          <w:szCs w:val="24"/>
-        </w:rPr>
-        <w:t xml:space="preserve">, </w:t>
-      </w:r>
-      <w:proofErr w:type="spellStart"/>
-      <w:r>
-        <w:rPr>
-          <w:rFonts w:ascii="Arial" w:hAnsi="Arial" w:cs="Arial"/>
-          <w:sz w:val="24"/>
-          <w:szCs w:val="24"/>
-        </w:rPr>
-        <w:t>donde</w:t>
-      </w:r>
-      <w:proofErr w:type="spellEnd"/>
-      <w:r>
-        <w:rPr>
-          <w:rFonts w:ascii="Arial" w:hAnsi="Arial" w:cs="Arial"/>
-          <w:sz w:val="24"/>
-          <w:szCs w:val="24"/>
-        </w:rPr>
-        <w:t xml:space="preserve"> </w:t>
-      </w:r>
-      <w:proofErr w:type="spellStart"/>
-      <w:r>
-        <w:rPr>
-          <w:rFonts w:ascii="Arial" w:hAnsi="Arial" w:cs="Arial"/>
-          <w:sz w:val="24"/>
-          <w:szCs w:val="24"/>
-        </w:rPr>
-        <w:t>escribiremos</w:t>
-      </w:r>
-      <w:proofErr w:type="spellEnd"/>
-      <w:r>
-        <w:rPr>
-          <w:rFonts w:ascii="Arial" w:hAnsi="Arial" w:cs="Arial"/>
-          <w:sz w:val="24"/>
-          <w:szCs w:val="24"/>
-        </w:rPr>
-        <w:t xml:space="preserve"> “Setup”</w:t>
+          <w:lang w:val="es-CO"/>
+        </w:rPr>
+        <w:t>”</w:t>
       </w:r>
     </w:p>
     <w:p>
@@ -3848,6 +3550,7 @@
       <w:pPr>
         <w:rPr>
           <w:noProof/>
+          <w:lang w:val="es-CO"/>
         </w:rPr>
       </w:pPr>
       <w:r>
@@ -3863,6 +3566,7 @@
       <w:r>
         <w:rPr>
           <w:noProof/>
+          <w:lang w:val="es-CO"/>
         </w:rPr>
         <w:t xml:space="preserve"> </w:t>
       </w:r>
@@ -5486,8 +5190,6 @@
         </w:rPr>
         <w:t xml:space="preserve"> “255.255.0.0”</w:t>
       </w:r>
-      <w:bookmarkStart w:id="0" w:name="_GoBack"/>
-      <w:bookmarkEnd w:id="0"/>
     </w:p>
     <w:p>
       <w:pPr>
@@ -5893,6 +5595,7 @@
           <w:rFonts w:ascii="Arial" w:hAnsi="Arial" w:cs="Arial"/>
           <w:sz w:val="24"/>
           <w:szCs w:val="24"/>
+          <w:lang w:val="es-CO"/>
         </w:rPr>
       </w:pPr>
       <w:r>
@@ -5904,52 +5607,15 @@
         </w:rPr>
         <w:t>Configuramos la contras</w:t>
       </w:r>
-      <w:proofErr w:type="spellStart"/>
-      <w:r>
-        <w:rPr>
-          <w:rFonts w:ascii="Arial" w:hAnsi="Arial" w:cs="Arial"/>
-          <w:sz w:val="24"/>
-          <w:szCs w:val="24"/>
-        </w:rPr>
-        <w:t>eña</w:t>
-      </w:r>
-      <w:proofErr w:type="spellEnd"/>
-      <w:r>
-        <w:rPr>
-          <w:rFonts w:ascii="Arial" w:hAnsi="Arial" w:cs="Arial"/>
-          <w:sz w:val="24"/>
-          <w:szCs w:val="24"/>
-        </w:rPr>
-        <w:t xml:space="preserve"> para </w:t>
-      </w:r>
-      <w:proofErr w:type="spellStart"/>
-      <w:r>
-        <w:rPr>
-          <w:rFonts w:ascii="Arial" w:hAnsi="Arial" w:cs="Arial"/>
-          <w:sz w:val="24"/>
-          <w:szCs w:val="24"/>
-        </w:rPr>
-        <w:t>nuestro</w:t>
-      </w:r>
-      <w:proofErr w:type="spellEnd"/>
-      <w:r>
-        <w:rPr>
-          <w:rFonts w:ascii="Arial" w:hAnsi="Arial" w:cs="Arial"/>
-          <w:sz w:val="24"/>
-          <w:szCs w:val="24"/>
-        </w:rPr>
-        <w:t xml:space="preserve"> </w:t>
-      </w:r>
-      <w:proofErr w:type="spellStart"/>
-      <w:r>
-        <w:rPr>
-          <w:rFonts w:ascii="Arial" w:hAnsi="Arial" w:cs="Arial"/>
-          <w:sz w:val="24"/>
-          <w:szCs w:val="24"/>
-        </w:rPr>
-        <w:t>administrador</w:t>
-      </w:r>
-      <w:proofErr w:type="spellEnd"/>
+      <w:r>
+        <w:rPr>
+          <w:rFonts w:ascii="Arial" w:hAnsi="Arial" w:cs="Arial"/>
+          <w:sz w:val="24"/>
+          <w:szCs w:val="24"/>
+          <w:lang w:val="es-CO"/>
+        </w:rPr>
+        <w:t>eña para nuestro administrador</w:t>
+      </w:r>
     </w:p>
     <w:p>
       <w:pPr>
@@ -6077,6 +5743,7 @@
           <w:rFonts w:ascii="Arial" w:hAnsi="Arial" w:cs="Arial"/>
           <w:sz w:val="24"/>
           <w:szCs w:val="24"/>
+          <w:lang w:val="es-CO"/>
         </w:rPr>
       </w:pPr>
       <w:r>
@@ -6346,6 +6013,178 @@
           <w:lang w:val="es-CO"/>
         </w:rPr>
       </w:pPr>
+    </w:p>
+    <w:p>
+      <w:pPr>
+        <w:rPr>
+          <w:rFonts w:ascii="Arial" w:hAnsi="Arial" w:cs="Arial"/>
+          <w:sz w:val="24"/>
+          <w:szCs w:val="24"/>
+          <w:lang w:val="es-CO"/>
+        </w:rPr>
+      </w:pPr>
+    </w:p>
+    <w:p>
+      <w:pPr>
+        <w:rPr>
+          <w:rFonts w:ascii="Arial" w:hAnsi="Arial" w:cs="Arial"/>
+          <w:sz w:val="24"/>
+          <w:szCs w:val="24"/>
+          <w:lang w:val="es-CO"/>
+        </w:rPr>
+      </w:pPr>
+      <w:r>
+        <w:rPr>
+          <w:rFonts w:ascii="Arial" w:hAnsi="Arial" w:cs="Arial"/>
+          <w:sz w:val="24"/>
+          <w:szCs w:val="24"/>
+          <w:lang w:val="es-CO"/>
+        </w:rPr>
+        <w:lastRenderedPageBreak/>
+        <w:t>Una vez reiniciado nos aparecerá esto</w:t>
+      </w:r>
+    </w:p>
+    <w:p>
+      <w:pPr>
+        <w:rPr>
+          <w:rFonts w:ascii="Arial" w:hAnsi="Arial" w:cs="Arial"/>
+          <w:sz w:val="24"/>
+          <w:szCs w:val="24"/>
+          <w:lang w:val="es-CO"/>
+        </w:rPr>
+      </w:pPr>
+      <w:r>
+        <w:rPr>
+          <w:noProof/>
+        </w:rPr>
+        <w:drawing>
+          <wp:inline distT="0" distB="0" distL="0" distR="0" wp14:anchorId="6346D493" wp14:editId="45882D34">
+            <wp:extent cx="5943600" cy="4943475"/>
+            <wp:effectExtent l="0" t="0" r="0" b="9525"/>
+            <wp:docPr id="2" name="Picture 2"/>
+            <wp:cNvGraphicFramePr>
+              <a:graphicFrameLocks xmlns:a="http://schemas.openxmlformats.org/drawingml/2006/main" noChangeAspect="1"/>
+            </wp:cNvGraphicFramePr>
+            <a:graphic xmlns:a="http://schemas.openxmlformats.org/drawingml/2006/main">
+              <a:graphicData uri="http://schemas.openxmlformats.org/drawingml/2006/picture">
+                <pic:pic xmlns:pic="http://schemas.openxmlformats.org/drawingml/2006/picture">
+                  <pic:nvPicPr>
+                    <pic:cNvPr id="1" name=""/>
+                    <pic:cNvPicPr/>
+                  </pic:nvPicPr>
+                  <pic:blipFill>
+                    <a:blip r:embed="rId65"/>
+                    <a:stretch>
+                      <a:fillRect/>
+                    </a:stretch>
+                  </pic:blipFill>
+                  <pic:spPr>
+                    <a:xfrm>
+                      <a:off x="0" y="0"/>
+                      <a:ext cx="5943600" cy="4943475"/>
+                    </a:xfrm>
+                    <a:prstGeom prst="rect">
+                      <a:avLst/>
+                    </a:prstGeom>
+                  </pic:spPr>
+                </pic:pic>
+              </a:graphicData>
+            </a:graphic>
+          </wp:inline>
+        </w:drawing>
+      </w:r>
+    </w:p>
+    <w:p>
+      <w:pPr>
+        <w:rPr>
+          <w:rFonts w:ascii="Arial" w:hAnsi="Arial" w:cs="Arial"/>
+          <w:sz w:val="24"/>
+          <w:szCs w:val="24"/>
+          <w:lang w:val="es-CO"/>
+        </w:rPr>
+      </w:pPr>
+      <w:r>
+        <w:rPr>
+          <w:rFonts w:ascii="Arial" w:hAnsi="Arial" w:cs="Arial"/>
+          <w:sz w:val="24"/>
+          <w:szCs w:val="24"/>
+          <w:lang w:val="es-CO"/>
+        </w:rPr>
+        <w:t xml:space="preserve">Ahora ingresamos con el usuario </w:t>
+      </w:r>
+      <w:proofErr w:type="spellStart"/>
+      <w:r>
+        <w:rPr>
+          <w:rFonts w:ascii="Arial" w:hAnsi="Arial" w:cs="Arial"/>
+          <w:sz w:val="24"/>
+          <w:szCs w:val="24"/>
+          <w:lang w:val="es-CO"/>
+        </w:rPr>
+        <w:t>root</w:t>
+      </w:r>
+      <w:proofErr w:type="spellEnd"/>
+    </w:p>
+    <w:p>
+      <w:pPr>
+        <w:rPr>
+          <w:rFonts w:ascii="Arial" w:hAnsi="Arial" w:cs="Arial"/>
+          <w:sz w:val="24"/>
+          <w:szCs w:val="24"/>
+          <w:lang w:val="es-CO"/>
+        </w:rPr>
+      </w:pPr>
+      <w:r>
+        <w:rPr>
+          <w:noProof/>
+        </w:rPr>
+        <w:drawing>
+          <wp:inline distT="0" distB="0" distL="0" distR="0" wp14:anchorId="2A1E3F5A" wp14:editId="3DBB04EA">
+            <wp:extent cx="3581400" cy="657225"/>
+            <wp:effectExtent l="0" t="0" r="0" b="9525"/>
+            <wp:docPr id="3" name="Picture 3"/>
+            <wp:cNvGraphicFramePr>
+              <a:graphicFrameLocks xmlns:a="http://schemas.openxmlformats.org/drawingml/2006/main" noChangeAspect="1"/>
+            </wp:cNvGraphicFramePr>
+            <a:graphic xmlns:a="http://schemas.openxmlformats.org/drawingml/2006/main">
+              <a:graphicData uri="http://schemas.openxmlformats.org/drawingml/2006/picture">
+                <pic:pic xmlns:pic="http://schemas.openxmlformats.org/drawingml/2006/picture">
+                  <pic:nvPicPr>
+                    <pic:cNvPr id="1" name=""/>
+                    <pic:cNvPicPr/>
+                  </pic:nvPicPr>
+                  <pic:blipFill>
+                    <a:blip r:embed="rId66"/>
+                    <a:stretch>
+                      <a:fillRect/>
+                    </a:stretch>
+                  </pic:blipFill>
+                  <pic:spPr>
+                    <a:xfrm>
+                      <a:off x="0" y="0"/>
+                      <a:ext cx="3581400" cy="657225"/>
+                    </a:xfrm>
+                    <a:prstGeom prst="rect">
+                      <a:avLst/>
+                    </a:prstGeom>
+                  </pic:spPr>
+                </pic:pic>
+              </a:graphicData>
+            </a:graphic>
+          </wp:inline>
+        </w:drawing>
+      </w:r>
+    </w:p>
+    <w:p>
+      <w:pPr>
+        <w:rPr>
+          <w:rFonts w:ascii="Arial" w:hAnsi="Arial" w:cs="Arial"/>
+          <w:sz w:val="24"/>
+          <w:szCs w:val="24"/>
+          <w:lang w:val="es-CO"/>
+        </w:rPr>
+      </w:pPr>
+      <w:bookmarkStart w:id="0" w:name="_GoBack"/>
+      <w:bookmarkEnd w:id="0"/>
     </w:p>
     <w:p>
       <w:pPr>

</xml_diff>